<commit_message>
Updates Data Engineer CVs
</commit_message>
<xml_diff>
--- a/Serkan_Coskun_Data_Engineer_2026_v2.docx
+++ b/Serkan_Coskun_Data_Engineer_2026_v2.docx
@@ -6,7 +6,6 @@
       <w:pPr>
         <w:pStyle w:val="Heading1"/>
       </w:pPr>
-      <w:bookmarkStart w:id="0" w:name="serkan-coskun"/>
       <w:r>
         <w:t>SERKAN COSKUN</w:t>
       </w:r>
@@ -15,7 +14,7 @@
       <w:pPr>
         <w:pStyle w:val="Heading2"/>
       </w:pPr>
-      <w:bookmarkStart w:id="1" w:name="senior-data-engineer"/>
+      <w:bookmarkStart w:id="0" w:name="senior-data-engineer"/>
       <w:r>
         <w:t>Senior Data Engineer</w:t>
       </w:r>
@@ -36,7 +35,7 @@
         <w:rPr>
           <w:noProof/>
         </w:rPr>
-        <w:pict w14:anchorId="4D7FE80A">
+        <w:pict w14:anchorId="444979B6">
           <v:rect id="_x0000_i1030" alt="" style="width:451.3pt;height:.05pt;mso-width-percent:0;mso-height-percent:0;mso-width-percent:0;mso-height-percent:0" o:hralign="center" o:hrstd="t" o:hr="t"/>
         </w:pict>
       </w:r>
@@ -45,8 +44,8 @@
       <w:pPr>
         <w:pStyle w:val="Heading2"/>
       </w:pPr>
-      <w:bookmarkStart w:id="2" w:name="professional-summary"/>
-      <w:bookmarkEnd w:id="1"/>
+      <w:bookmarkStart w:id="1" w:name="professional-summary"/>
+      <w:bookmarkEnd w:id="0"/>
       <w:r>
         <w:t>PROFESSIONAL SUMMARY</w:t>
       </w:r>
@@ -54,6 +53,7 @@
     <w:p>
       <w:pPr>
         <w:pStyle w:val="FirstParagraph"/>
+        <w:jc w:val="both"/>
       </w:pPr>
       <w:r>
         <w:t>Results-driven Senior Data Engineer with 6+ years of experience designing and implementing enterprise-scale data pipelines, ETL workflows, and data platforms in pharmaceutical manufacturing. Expert in building real-time data integration systems, graph databases, and cloud-native architectures that enable data-driven decision making. Proven track record of delivering high-performance, production-ready data solutions using Python, SQL, Snowflake, and Neo4j.</w:t>
@@ -80,14 +80,7 @@
         </w:numPr>
       </w:pPr>
       <w:r>
-        <w:rPr>
-          <w:b/>
-          <w:bCs/>
-        </w:rPr>
-        <w:t>Data Engineering</w:t>
-      </w:r>
-      <w:r>
-        <w:t>: Real-time ETL, Data Warehousing, Data Quality Frameworks, Pipeline Orchestration</w:t>
+        <w:t>Data Engineering: Real-time ETL, Data Warehousing, Data Quality Frameworks, Pipeline Orchestration, Data Governance</w:t>
       </w:r>
     </w:p>
     <w:p>
@@ -118,14 +111,7 @@
         </w:numPr>
       </w:pPr>
       <w:r>
-        <w:rPr>
-          <w:b/>
-          <w:bCs/>
-        </w:rPr>
-        <w:t>Cloud Platforms</w:t>
-      </w:r>
-      <w:r>
-        <w:t>: AWS (S3, ECS, RDS, Lambda), Docker, Kubernetes, Terraform</w:t>
+        <w:t>Cloud Platforms: AWS (S3, ECS, RDS, Lambda), Azure (Data Factory, Blob Storage, Key Vault, Synapse), Docker, Kubernetes, Terraform</w:t>
       </w:r>
     </w:p>
     <w:p>
@@ -137,6 +123,18 @@
         </w:numPr>
       </w:pPr>
       <w:r>
+        <w:t>Microsoft Ecosystem: Microsoft Fabric, Microsoft Purview, Azure Data Factory, Synapse Analytics</w:t>
+      </w:r>
+    </w:p>
+    <w:p>
+      <w:pPr>
+        <w:pStyle w:val="Compact"/>
+        <w:numPr>
+          <w:ilvl w:val="0"/>
+          <w:numId w:val="2"/>
+        </w:numPr>
+      </w:pPr>
+      <w:r>
         <w:rPr>
           <w:b/>
           <w:bCs/>
@@ -156,14 +154,7 @@
         </w:numPr>
       </w:pPr>
       <w:r>
-        <w:rPr>
-          <w:b/>
-          <w:bCs/>
-        </w:rPr>
-        <w:t>Tools</w:t>
-      </w:r>
-      <w:r>
-        <w:t>: Apache Airflow, dbt, Git, CI/CD, Jenkins</w:t>
+        <w:t>Tools: Apache Airflow, dbt, Git, CI/CD, Jenkins, Alation</w:t>
       </w:r>
     </w:p>
     <w:p>
@@ -171,7 +162,7 @@
         <w:rPr>
           <w:noProof/>
         </w:rPr>
-        <w:pict w14:anchorId="7FD6FC05">
+        <w:pict w14:anchorId="42902259">
           <v:rect id="_x0000_i1029" alt="" style="width:451.3pt;height:.05pt;mso-width-percent:0;mso-height-percent:0;mso-width-percent:0;mso-height-percent:0" o:hralign="center" o:hrstd="t" o:hr="t"/>
         </w:pict>
       </w:r>
@@ -180,8 +171,8 @@
       <w:pPr>
         <w:pStyle w:val="Heading2"/>
       </w:pPr>
-      <w:bookmarkStart w:id="3" w:name="professional-experience"/>
-      <w:bookmarkEnd w:id="2"/>
+      <w:bookmarkStart w:id="2" w:name="professional-experience"/>
+      <w:bookmarkEnd w:id="1"/>
       <w:r>
         <w:t>PROFESSIONAL EXPERIENCE</w:t>
       </w:r>
@@ -190,7 +181,7 @@
       <w:pPr>
         <w:pStyle w:val="Heading3"/>
       </w:pPr>
-      <w:bookmarkStart w:id="4" w:name="X1f7364a26d0b62bbf494a5df10c84472edc1d4c"/>
+      <w:bookmarkStart w:id="3" w:name="X1f7364a26d0b62bbf494a5df10c84472edc1d4c"/>
       <w:r>
         <w:rPr>
           <w:b/>
@@ -218,7 +209,7 @@
       <w:pPr>
         <w:pStyle w:val="Heading4"/>
       </w:pPr>
-      <w:bookmarkStart w:id="5" w:name="enterprise-data-platform-development"/>
+      <w:bookmarkStart w:id="4" w:name="enterprise-data-platform-development"/>
       <w:r>
         <w:t>Enterprise Data Platform Development</w:t>
       </w:r>
@@ -255,6 +246,7 @@
           <w:b/>
           <w:bCs/>
         </w:rPr>
+        <w:lastRenderedPageBreak/>
         <w:t>Built automated data quality framework</w:t>
       </w:r>
       <w:r>
@@ -293,57 +285,343 @@
           <w:b/>
           <w:bCs/>
         </w:rPr>
+        <w:t>Implemented alert system with email notifications</w:t>
+      </w:r>
+      <w:r>
+        <w:t xml:space="preserve"> providing HTML-formatted daily monitoring reports and immediate error alerts</w:t>
+      </w:r>
+    </w:p>
+    <w:p>
+      <w:pPr>
+        <w:pStyle w:val="Compact"/>
+        <w:numPr>
+          <w:ilvl w:val="0"/>
+          <w:numId w:val="3"/>
+        </w:numPr>
+      </w:pPr>
+      <w:r>
+        <w:rPr>
+          <w:b/>
+          <w:bCs/>
+        </w:rPr>
+        <w:t>Created comprehensive ETL logging framework</w:t>
+      </w:r>
+      <w:r>
+        <w:t xml:space="preserve"> tracking 200+ daily jobs with detailed performance metrics, error handling, and concurrency control</w:t>
+      </w:r>
+    </w:p>
+    <w:p>
+      <w:pPr>
+        <w:pStyle w:val="Compact"/>
+        <w:numPr>
+          <w:ilvl w:val="0"/>
+          <w:numId w:val="3"/>
+        </w:numPr>
+      </w:pPr>
+      <w:r>
+        <w:rPr>
+          <w:b/>
+          <w:bCs/>
+        </w:rPr>
+        <w:t>Optimized database performance</w:t>
+      </w:r>
+      <w:r>
+        <w:t xml:space="preserve"> reducing query execution time by 60% through indexing strategies and SQL optimization</w:t>
+      </w:r>
+    </w:p>
+    <w:p>
+      <w:pPr>
+        <w:pStyle w:val="Compact"/>
+        <w:numPr>
+          <w:ilvl w:val="0"/>
+          <w:numId w:val="3"/>
+        </w:numPr>
+      </w:pPr>
+      <w:r>
+        <w:rPr>
+          <w:b/>
+          <w:bCs/>
+        </w:rPr>
+        <w:t>Technologies</w:t>
+      </w:r>
+      <w:r>
+        <w:t>: Python, PostgreSQL, Snowflake, Oracle, SQL Server, SQLAlchemy, Pandas, cx_Oracle, Docker</w:t>
+      </w:r>
+    </w:p>
+    <w:p>
+      <w:pPr>
+        <w:pStyle w:val="Heading4"/>
+      </w:pPr>
+      <w:bookmarkStart w:id="5" w:name="X6c31b764d99103e4064be317576e73c07ed4e92"/>
+      <w:bookmarkEnd w:id="4"/>
+      <w:r>
+        <w:t>Knowledge Graph &amp; Graph Database Engineering</w:t>
+      </w:r>
+    </w:p>
+    <w:p>
+      <w:pPr>
+        <w:pStyle w:val="Compact"/>
+        <w:numPr>
+          <w:ilvl w:val="0"/>
+          <w:numId w:val="4"/>
+        </w:numPr>
+      </w:pPr>
+      <w:r>
+        <w:rPr>
+          <w:b/>
+          <w:bCs/>
+        </w:rPr>
+        <w:t>Built enterprise Knowledge Graph platform</w:t>
+      </w:r>
+      <w:r>
+        <w:t xml:space="preserve"> on Neo4j integrating 10+ data sources, managing 1M+ nodes and 5M+ relationships</w:t>
+      </w:r>
+    </w:p>
+    <w:p>
+      <w:pPr>
+        <w:pStyle w:val="Compact"/>
+        <w:numPr>
+          <w:ilvl w:val="0"/>
+          <w:numId w:val="4"/>
+        </w:numPr>
+      </w:pPr>
+      <w:r>
+        <w:rPr>
+          <w:b/>
+          <w:bCs/>
+        </w:rPr>
+        <w:t>Developed 50+ Airflow DAGs</w:t>
+      </w:r>
+      <w:r>
+        <w:t xml:space="preserve"> orchestrating complex ETL workflows with dynamic dependencies, error recovery, and monitoring</w:t>
+      </w:r>
+    </w:p>
+    <w:p>
+      <w:pPr>
+        <w:pStyle w:val="Compact"/>
+        <w:numPr>
+          <w:ilvl w:val="0"/>
+          <w:numId w:val="4"/>
+        </w:numPr>
+      </w:pPr>
+      <w:r>
+        <w:rPr>
+          <w:b/>
+          <w:bCs/>
+        </w:rPr>
+        <w:t>Created graph transformation pipelines</w:t>
+      </w:r>
+      <w:r>
+        <w:t xml:space="preserve"> converting relational data to graph structures using Cypher, enabling semantic queries and graph analytics</w:t>
+      </w:r>
+    </w:p>
+    <w:p>
+      <w:pPr>
+        <w:pStyle w:val="Compact"/>
+        <w:numPr>
+          <w:ilvl w:val="0"/>
+          <w:numId w:val="4"/>
+        </w:numPr>
+      </w:pPr>
+      <w:r>
+        <w:rPr>
+          <w:b/>
+          <w:bCs/>
+        </w:rPr>
+        <w:t>Implemented data lineage tracking system</w:t>
+      </w:r>
+      <w:r>
+        <w:t xml:space="preserve"> providing end-to-end visibility of data flow across 100+ tables and 50+ ETL jobs</w:t>
+      </w:r>
+    </w:p>
+    <w:p>
+      <w:pPr>
+        <w:pStyle w:val="Compact"/>
+        <w:numPr>
+          <w:ilvl w:val="0"/>
+          <w:numId w:val="4"/>
+        </w:numPr>
+      </w:pPr>
+      <w:r>
+        <w:rPr>
+          <w:b/>
+          <w:bCs/>
+        </w:rPr>
+        <w:t>Designed HR position-person-location resolution system</w:t>
+      </w:r>
+      <w:r>
+        <w:t xml:space="preserve"> maintaining workforce data consistency across multiple systems</w:t>
+      </w:r>
+    </w:p>
+    <w:p>
+      <w:pPr>
+        <w:pStyle w:val="Compact"/>
+        <w:numPr>
+          <w:ilvl w:val="0"/>
+          <w:numId w:val="4"/>
+        </w:numPr>
+      </w:pPr>
+      <w:r>
+        <w:rPr>
+          <w:b/>
+          <w:bCs/>
+        </w:rPr>
+        <w:t>Built document processing pipeline</w:t>
+      </w:r>
+      <w:r>
+        <w:t xml:space="preserve"> extracting metadata and content from 10,000+ technical documents (GDMS, Veeva, Orbit)</w:t>
+      </w:r>
+    </w:p>
+    <w:p>
+      <w:pPr>
+        <w:pStyle w:val="Compact"/>
+        <w:numPr>
+          <w:ilvl w:val="0"/>
+          <w:numId w:val="4"/>
+        </w:numPr>
+      </w:pPr>
+      <w:r>
+        <w:rPr>
+          <w:b/>
+          <w:bCs/>
+        </w:rPr>
+        <w:t>Established graph database monitoring</w:t>
+      </w:r>
+      <w:r>
+        <w:t xml:space="preserve"> with performance tracking, query optimization, and capacity planning</w:t>
+      </w:r>
+    </w:p>
+    <w:p>
+      <w:pPr>
+        <w:pStyle w:val="Compact"/>
+        <w:numPr>
+          <w:ilvl w:val="0"/>
+          <w:numId w:val="4"/>
+        </w:numPr>
+      </w:pPr>
+      <w:r>
+        <w:rPr>
+          <w:b/>
+          <w:bCs/>
+        </w:rPr>
+        <w:t>Technologies</w:t>
+      </w:r>
+      <w:r>
+        <w:t>: Neo4j, Apache Airflow, Python, Cypher, AWS S3, Docker, pandas, s3fs</w:t>
+      </w:r>
+    </w:p>
+    <w:p>
+      <w:pPr>
+        <w:pStyle w:val="Heading4"/>
+      </w:pPr>
+      <w:bookmarkStart w:id="6" w:name="cloud-infrastructure-devops"/>
+      <w:bookmarkEnd w:id="5"/>
+      <w:r>
+        <w:t>Cloud Infrastructure &amp; DevOps</w:t>
+      </w:r>
+    </w:p>
+    <w:p>
+      <w:pPr>
+        <w:pStyle w:val="Compact"/>
+        <w:numPr>
+          <w:ilvl w:val="0"/>
+          <w:numId w:val="5"/>
+        </w:numPr>
+      </w:pPr>
+      <w:r>
+        <w:rPr>
+          <w:b/>
+          <w:bCs/>
+        </w:rPr>
+        <w:t>Led migration from on-premises to AWS cloud infrastructure</w:t>
+      </w:r>
+      <w:r>
+        <w:t xml:space="preserve"> reducing operational costs by 30%</w:t>
+      </w:r>
+    </w:p>
+    <w:p>
+      <w:pPr>
+        <w:pStyle w:val="Compact"/>
+        <w:numPr>
+          <w:ilvl w:val="0"/>
+          <w:numId w:val="5"/>
+        </w:numPr>
+      </w:pPr>
+      <w:r>
+        <w:rPr>
+          <w:b/>
+          <w:bCs/>
+        </w:rPr>
+        <w:t>Containerized 20+ data applications</w:t>
+      </w:r>
+      <w:r>
+        <w:t xml:space="preserve"> using Docker and deployed to AWS ECS with automated CI/CD pipelines</w:t>
+      </w:r>
+    </w:p>
+    <w:p>
+      <w:pPr>
+        <w:pStyle w:val="Compact"/>
+        <w:numPr>
+          <w:ilvl w:val="0"/>
+          <w:numId w:val="5"/>
+        </w:numPr>
+      </w:pPr>
+      <w:r>
+        <w:rPr>
+          <w:b/>
+          <w:bCs/>
+        </w:rPr>
+        <w:t>Implemented infrastructure as code</w:t>
+      </w:r>
+      <w:r>
+        <w:t xml:space="preserve"> using Terraform for AWS resource provisioning</w:t>
+      </w:r>
+    </w:p>
+    <w:p>
+      <w:pPr>
+        <w:pStyle w:val="Compact"/>
+        <w:numPr>
+          <w:ilvl w:val="0"/>
+          <w:numId w:val="5"/>
+        </w:numPr>
+      </w:pPr>
+      <w:r>
+        <w:rPr>
+          <w:b/>
+          <w:bCs/>
+        </w:rPr>
+        <w:t>Created monitoring dashboards</w:t>
+      </w:r>
+      <w:r>
+        <w:t xml:space="preserve"> using CloudWatch and custom Python scripts for pipeline health tracking</w:t>
+      </w:r>
+    </w:p>
+    <w:p>
+      <w:pPr>
+        <w:pStyle w:val="Compact"/>
+        <w:numPr>
+          <w:ilvl w:val="0"/>
+          <w:numId w:val="5"/>
+        </w:numPr>
+      </w:pPr>
+      <w:r>
+        <w:rPr>
+          <w:b/>
+          <w:bCs/>
+        </w:rPr>
         <w:lastRenderedPageBreak/>
-        <w:t>Implemented alert system with email notifications</w:t>
-      </w:r>
-      <w:r>
-        <w:t xml:space="preserve"> providing HTML-formatted daily monitoring reports and immediate error alerts</w:t>
-      </w:r>
-    </w:p>
-    <w:p>
-      <w:pPr>
-        <w:pStyle w:val="Compact"/>
-        <w:numPr>
-          <w:ilvl w:val="0"/>
-          <w:numId w:val="3"/>
-        </w:numPr>
-      </w:pPr>
-      <w:r>
-        <w:rPr>
-          <w:b/>
-          <w:bCs/>
-        </w:rPr>
-        <w:t>Created comprehensive ETL logging framework</w:t>
-      </w:r>
-      <w:r>
-        <w:t xml:space="preserve"> tracking 200+ daily jobs with detailed performance metrics, error handling, and concurrency control</w:t>
-      </w:r>
-    </w:p>
-    <w:p>
-      <w:pPr>
-        <w:pStyle w:val="Compact"/>
-        <w:numPr>
-          <w:ilvl w:val="0"/>
-          <w:numId w:val="3"/>
-        </w:numPr>
-      </w:pPr>
-      <w:r>
-        <w:rPr>
-          <w:b/>
-          <w:bCs/>
-        </w:rPr>
-        <w:t>Optimized database performance</w:t>
-      </w:r>
-      <w:r>
-        <w:t xml:space="preserve"> reducing query execution time by 60% through indexing strategies and SQL optimization</w:t>
-      </w:r>
-    </w:p>
-    <w:p>
-      <w:pPr>
-        <w:pStyle w:val="Compact"/>
-        <w:numPr>
-          <w:ilvl w:val="0"/>
-          <w:numId w:val="3"/>
+        <w:t>Established disaster recovery procedures</w:t>
+      </w:r>
+      <w:r>
+        <w:t xml:space="preserve"> with automated backups and tested recovery processes</w:t>
+      </w:r>
+    </w:p>
+    <w:p>
+      <w:pPr>
+        <w:pStyle w:val="Compact"/>
+        <w:numPr>
+          <w:ilvl w:val="0"/>
+          <w:numId w:val="5"/>
         </w:numPr>
       </w:pPr>
       <w:r>
@@ -354,418 +632,216 @@
         <w:t>Technologies</w:t>
       </w:r>
       <w:r>
-        <w:t>: Python, PostgreSQL, Snowflake, Oracle, SQL Server, SQLAlchemy, Pandas, cx_Oracle, Docker</w:t>
+        <w:t>: AWS (S3, ECS, RDS, Lambda, CloudWatch), Docker, Kubernetes, Terraform, Jenkins</w:t>
       </w:r>
     </w:p>
     <w:p>
       <w:pPr>
         <w:pStyle w:val="Heading4"/>
       </w:pPr>
-      <w:bookmarkStart w:id="6" w:name="X6c31b764d99103e4064be317576e73c07ed4e92"/>
-      <w:bookmarkEnd w:id="5"/>
-      <w:r>
-        <w:t>Knowledge Graph &amp; Graph Database Engineering</w:t>
-      </w:r>
-    </w:p>
-    <w:p>
-      <w:pPr>
-        <w:pStyle w:val="Compact"/>
-        <w:numPr>
-          <w:ilvl w:val="0"/>
-          <w:numId w:val="4"/>
-        </w:numPr>
-      </w:pPr>
-      <w:r>
-        <w:rPr>
-          <w:b/>
-          <w:bCs/>
-        </w:rPr>
-        <w:t>Built enterprise Knowledge Graph platform</w:t>
-      </w:r>
-      <w:r>
-        <w:t xml:space="preserve"> on Neo4j integrating 10+ data sources, managing 1M+ nodes and 5M+ relationships</w:t>
-      </w:r>
-    </w:p>
-    <w:p>
-      <w:pPr>
-        <w:pStyle w:val="Compact"/>
-        <w:numPr>
-          <w:ilvl w:val="0"/>
-          <w:numId w:val="4"/>
-        </w:numPr>
-      </w:pPr>
-      <w:r>
-        <w:rPr>
-          <w:b/>
-          <w:bCs/>
-        </w:rPr>
-        <w:t>Developed 50+ Airflow DAGs</w:t>
-      </w:r>
-      <w:r>
-        <w:t xml:space="preserve"> orchestrating complex ETL workflows with dynamic dependencies, error recovery, and monitoring</w:t>
-      </w:r>
-    </w:p>
-    <w:p>
-      <w:pPr>
-        <w:pStyle w:val="Compact"/>
-        <w:numPr>
-          <w:ilvl w:val="0"/>
-          <w:numId w:val="4"/>
-        </w:numPr>
-      </w:pPr>
-      <w:r>
-        <w:rPr>
-          <w:b/>
-          <w:bCs/>
-        </w:rPr>
-        <w:t>Created graph transformation pipelines</w:t>
-      </w:r>
-      <w:r>
-        <w:t xml:space="preserve"> converting relational data to graph structures using Cypher, enabling semantic queries and graph analytics</w:t>
-      </w:r>
-    </w:p>
-    <w:p>
-      <w:pPr>
-        <w:pStyle w:val="Compact"/>
-        <w:numPr>
-          <w:ilvl w:val="0"/>
-          <w:numId w:val="4"/>
-        </w:numPr>
-      </w:pPr>
-      <w:r>
-        <w:rPr>
-          <w:b/>
-          <w:bCs/>
-        </w:rPr>
-        <w:t>Implemented data lineage tracking system</w:t>
-      </w:r>
-      <w:r>
-        <w:t xml:space="preserve"> providing end-to-end visibility of data flow across 100+ tables and 50+ ETL jobs</w:t>
-      </w:r>
-    </w:p>
-    <w:p>
-      <w:pPr>
-        <w:pStyle w:val="Compact"/>
-        <w:numPr>
-          <w:ilvl w:val="0"/>
-          <w:numId w:val="4"/>
-        </w:numPr>
-      </w:pPr>
-      <w:r>
-        <w:rPr>
-          <w:b/>
-          <w:bCs/>
-        </w:rPr>
-        <w:t>Designed HR position-person-location resolution system</w:t>
-      </w:r>
-      <w:r>
-        <w:t xml:space="preserve"> maintaining workforce data consistency across multiple systems</w:t>
-      </w:r>
-    </w:p>
-    <w:p>
-      <w:pPr>
-        <w:pStyle w:val="Compact"/>
-        <w:numPr>
-          <w:ilvl w:val="0"/>
-          <w:numId w:val="4"/>
-        </w:numPr>
-      </w:pPr>
-      <w:r>
-        <w:rPr>
-          <w:b/>
-          <w:bCs/>
-        </w:rPr>
-        <w:t>Built document processing pipeline</w:t>
-      </w:r>
-      <w:r>
-        <w:t xml:space="preserve"> extracting metadata and content from 10,000+ technical documents (GDMS, Veeva, Orbit)</w:t>
-      </w:r>
-    </w:p>
-    <w:p>
-      <w:pPr>
-        <w:pStyle w:val="Compact"/>
-        <w:numPr>
-          <w:ilvl w:val="0"/>
-          <w:numId w:val="4"/>
-        </w:numPr>
-      </w:pPr>
-      <w:r>
-        <w:rPr>
-          <w:b/>
-          <w:bCs/>
-        </w:rPr>
-        <w:t>Established graph database monitoring</w:t>
-      </w:r>
-      <w:r>
-        <w:t xml:space="preserve"> with performance tracking, query optimization, and capacity planning</w:t>
-      </w:r>
-    </w:p>
-    <w:p>
-      <w:pPr>
-        <w:pStyle w:val="Compact"/>
-        <w:numPr>
-          <w:ilvl w:val="0"/>
-          <w:numId w:val="4"/>
-        </w:numPr>
-      </w:pPr>
-      <w:r>
-        <w:rPr>
-          <w:b/>
-          <w:bCs/>
-        </w:rPr>
-        <w:t>Technologies</w:t>
-      </w:r>
-      <w:r>
-        <w:t>: Neo4j, Apache Airflow, Python, Cypher, AWS S3, Docker, pandas, s3fs</w:t>
+      <w:bookmarkStart w:id="7" w:name="data-quality-governance"/>
+      <w:bookmarkEnd w:id="6"/>
+      <w:r>
+        <w:t>Data Quality &amp; Governance</w:t>
+      </w:r>
+    </w:p>
+    <w:p>
+      <w:pPr>
+        <w:pStyle w:val="Compact"/>
+        <w:numPr>
+          <w:ilvl w:val="0"/>
+          <w:numId w:val="6"/>
+        </w:numPr>
+      </w:pPr>
+      <w:r>
+        <w:rPr>
+          <w:b/>
+          <w:bCs/>
+        </w:rPr>
+        <w:t>Developed data validation framework</w:t>
+      </w:r>
+      <w:r>
+        <w:t xml:space="preserve"> with automated schema checks, null value detection, and business rule validation</w:t>
+      </w:r>
+    </w:p>
+    <w:p>
+      <w:pPr>
+        <w:pStyle w:val="Compact"/>
+        <w:numPr>
+          <w:ilvl w:val="0"/>
+          <w:numId w:val="6"/>
+        </w:numPr>
+      </w:pPr>
+      <w:r>
+        <w:rPr>
+          <w:b/>
+          <w:bCs/>
+        </w:rPr>
+        <w:t>Created data profiling tools</w:t>
+      </w:r>
+      <w:r>
+        <w:t xml:space="preserve"> analyzing data patterns, distributions, and anomalies across 50+ tables</w:t>
+      </w:r>
+    </w:p>
+    <w:p>
+      <w:pPr>
+        <w:pStyle w:val="Compact"/>
+        <w:numPr>
+          <w:ilvl w:val="0"/>
+          <w:numId w:val="6"/>
+        </w:numPr>
+      </w:pPr>
+      <w:r>
+        <w:rPr>
+          <w:b/>
+          <w:bCs/>
+        </w:rPr>
+        <w:t>Implemented data cataloging system</w:t>
+      </w:r>
+      <w:r>
+        <w:t xml:space="preserve"> documenting table structures, lineage, and business definitions</w:t>
+      </w:r>
+    </w:p>
+    <w:p>
+      <w:pPr>
+        <w:pStyle w:val="Compact"/>
+        <w:numPr>
+          <w:ilvl w:val="0"/>
+          <w:numId w:val="6"/>
+        </w:numPr>
+      </w:pPr>
+      <w:r>
+        <w:rPr>
+          <w:b/>
+          <w:bCs/>
+        </w:rPr>
+        <w:t>Established data quality SLAs</w:t>
+      </w:r>
+      <w:r>
+        <w:t xml:space="preserve"> with automated alerting for threshold breaches</w:t>
+      </w:r>
+    </w:p>
+    <w:p>
+      <w:pPr>
+        <w:pStyle w:val="Compact"/>
+        <w:numPr>
+          <w:ilvl w:val="0"/>
+          <w:numId w:val="6"/>
+        </w:numPr>
+      </w:pPr>
+      <w:r>
+        <w:rPr>
+          <w:b/>
+          <w:bCs/>
+        </w:rPr>
+        <w:t>Built data reconciliation processes</w:t>
+      </w:r>
+      <w:r>
+        <w:t xml:space="preserve"> ensuring consistency between source systems and data warehouse</w:t>
       </w:r>
     </w:p>
     <w:p>
       <w:pPr>
         <w:pStyle w:val="Heading4"/>
       </w:pPr>
-      <w:bookmarkStart w:id="7" w:name="cloud-infrastructure-devops"/>
-      <w:bookmarkEnd w:id="6"/>
-      <w:r>
-        <w:t>Cloud Infrastructure &amp; DevOps</w:t>
-      </w:r>
-    </w:p>
-    <w:p>
-      <w:pPr>
-        <w:pStyle w:val="Compact"/>
-        <w:numPr>
-          <w:ilvl w:val="0"/>
-          <w:numId w:val="5"/>
-        </w:numPr>
-      </w:pPr>
-      <w:r>
-        <w:rPr>
-          <w:b/>
-          <w:bCs/>
-        </w:rPr>
-        <w:t>Led migration from on-premises to AWS cloud infrastructure</w:t>
-      </w:r>
-      <w:r>
-        <w:t xml:space="preserve"> reducing operational costs by 30%</w:t>
-      </w:r>
-    </w:p>
-    <w:p>
-      <w:pPr>
-        <w:pStyle w:val="Compact"/>
-        <w:numPr>
-          <w:ilvl w:val="0"/>
-          <w:numId w:val="5"/>
-        </w:numPr>
-      </w:pPr>
-      <w:r>
-        <w:rPr>
-          <w:b/>
-          <w:bCs/>
-        </w:rPr>
-        <w:t>Containerized 20+ data applications</w:t>
-      </w:r>
-      <w:r>
-        <w:t xml:space="preserve"> using Docker and deployed to AWS ECS with automated CI/CD pipelines</w:t>
-      </w:r>
-    </w:p>
-    <w:p>
-      <w:pPr>
-        <w:pStyle w:val="Compact"/>
-        <w:numPr>
-          <w:ilvl w:val="0"/>
-          <w:numId w:val="5"/>
-        </w:numPr>
-      </w:pPr>
-      <w:r>
-        <w:rPr>
-          <w:b/>
-          <w:bCs/>
-        </w:rPr>
-        <w:t>Implemented infrastructure as code</w:t>
-      </w:r>
-      <w:r>
-        <w:t xml:space="preserve"> using Terraform for AWS resource provisioning</w:t>
-      </w:r>
-    </w:p>
-    <w:p>
-      <w:pPr>
-        <w:pStyle w:val="Compact"/>
-        <w:numPr>
-          <w:ilvl w:val="0"/>
-          <w:numId w:val="5"/>
-        </w:numPr>
-      </w:pPr>
-      <w:r>
-        <w:rPr>
-          <w:b/>
-          <w:bCs/>
-        </w:rPr>
-        <w:t>Created monitoring dashboards</w:t>
-      </w:r>
-      <w:r>
-        <w:t xml:space="preserve"> using CloudWatch and custom Python scripts for pipeline health tracking</w:t>
-      </w:r>
-    </w:p>
-    <w:p>
-      <w:pPr>
-        <w:pStyle w:val="Compact"/>
-        <w:numPr>
-          <w:ilvl w:val="0"/>
-          <w:numId w:val="5"/>
-        </w:numPr>
-      </w:pPr>
-      <w:r>
-        <w:rPr>
-          <w:b/>
-          <w:bCs/>
-        </w:rPr>
-        <w:t>Established disaster recovery procedures</w:t>
-      </w:r>
-      <w:r>
-        <w:t xml:space="preserve"> with automated backups and tested recovery processes</w:t>
-      </w:r>
-    </w:p>
-    <w:p>
-      <w:pPr>
-        <w:pStyle w:val="Compact"/>
-        <w:numPr>
-          <w:ilvl w:val="0"/>
-          <w:numId w:val="5"/>
-        </w:numPr>
-      </w:pPr>
-      <w:r>
-        <w:rPr>
-          <w:b/>
-          <w:bCs/>
-        </w:rPr>
-        <w:t>Technologies</w:t>
-      </w:r>
-      <w:r>
-        <w:t>: AWS (S3, ECS, RDS, Lambda, CloudWatch), Docker, Kubernetes, Terraform, Jenkins</w:t>
-      </w:r>
-    </w:p>
-    <w:p>
-      <w:pPr>
-        <w:pStyle w:val="Heading4"/>
-      </w:pPr>
-      <w:bookmarkStart w:id="8" w:name="data-quality-governance"/>
-      <w:bookmarkEnd w:id="7"/>
-      <w:r>
-        <w:lastRenderedPageBreak/>
-        <w:t>Data Quality &amp; Governance</w:t>
-      </w:r>
-    </w:p>
-    <w:p>
-      <w:pPr>
-        <w:pStyle w:val="Compact"/>
-        <w:numPr>
-          <w:ilvl w:val="0"/>
-          <w:numId w:val="6"/>
-        </w:numPr>
-      </w:pPr>
-      <w:r>
-        <w:rPr>
-          <w:b/>
-          <w:bCs/>
-        </w:rPr>
-        <w:t>Developed data validation framework</w:t>
-      </w:r>
-      <w:r>
-        <w:t xml:space="preserve"> with automated schema checks, null value detection, and business rule validation</w:t>
-      </w:r>
-    </w:p>
-    <w:p>
-      <w:pPr>
-        <w:pStyle w:val="Compact"/>
-        <w:numPr>
-          <w:ilvl w:val="0"/>
-          <w:numId w:val="6"/>
-        </w:numPr>
-      </w:pPr>
-      <w:r>
-        <w:rPr>
-          <w:b/>
-          <w:bCs/>
-        </w:rPr>
-        <w:t>Created data profiling tools</w:t>
-      </w:r>
-      <w:r>
-        <w:t xml:space="preserve"> analyzing data patterns, distributions, and anomalies across 50+ tables</w:t>
-      </w:r>
-    </w:p>
-    <w:p>
-      <w:pPr>
-        <w:pStyle w:val="Compact"/>
-        <w:numPr>
-          <w:ilvl w:val="0"/>
-          <w:numId w:val="6"/>
-        </w:numPr>
-      </w:pPr>
-      <w:r>
-        <w:rPr>
-          <w:b/>
-          <w:bCs/>
-        </w:rPr>
-        <w:t>Implemented data cataloging system</w:t>
-      </w:r>
-      <w:r>
-        <w:t xml:space="preserve"> documenting table structures, lineage, and business definitions</w:t>
-      </w:r>
-    </w:p>
-    <w:p>
-      <w:pPr>
-        <w:pStyle w:val="Compact"/>
-        <w:numPr>
-          <w:ilvl w:val="0"/>
-          <w:numId w:val="6"/>
-        </w:numPr>
-      </w:pPr>
-      <w:r>
-        <w:rPr>
-          <w:b/>
-          <w:bCs/>
-        </w:rPr>
-        <w:t>Established data quality SLAs</w:t>
-      </w:r>
-      <w:r>
-        <w:t xml:space="preserve"> with automated alerting for threshold breaches</w:t>
-      </w:r>
-    </w:p>
-    <w:p>
-      <w:pPr>
-        <w:pStyle w:val="Compact"/>
-        <w:numPr>
-          <w:ilvl w:val="0"/>
-          <w:numId w:val="6"/>
-        </w:numPr>
-      </w:pPr>
-      <w:r>
-        <w:rPr>
-          <w:b/>
-          <w:bCs/>
-        </w:rPr>
-        <w:t>Built data reconciliation processes</w:t>
-      </w:r>
-      <w:r>
-        <w:t xml:space="preserve"> ensuring consistency between source systems and data warehouse</w:t>
-      </w:r>
-    </w:p>
-    <w:p>
-      <w:pPr>
-        <w:pStyle w:val="Compact"/>
-        <w:numPr>
-          <w:ilvl w:val="0"/>
-          <w:numId w:val="6"/>
-        </w:numPr>
-      </w:pPr>
-      <w:r>
-        <w:rPr>
-          <w:b/>
-          <w:bCs/>
-        </w:rPr>
-        <w:t>Technologies</w:t>
-      </w:r>
-      <w:r>
-        <w:t>: Python, SQL, Great Expectations, custom validation frameworks</w:t>
+      <w:r>
+        <w:t>Enterprise Data Governance &amp; Microsoft Fabric Integration</w:t>
+      </w:r>
+    </w:p>
+    <w:p>
+      <w:pPr>
+        <w:pStyle w:val="Compact"/>
+        <w:numPr>
+          <w:ilvl w:val="0"/>
+          <w:numId w:val="12"/>
+        </w:numPr>
+      </w:pPr>
+      <w:r>
+        <w:t>Architected end-to-end data governance pipeline on Microsoft Fabric integrating Microsoft Purview with Alation for enterprise-wide data cataloging and lineage tracking</w:t>
+      </w:r>
+    </w:p>
+    <w:p>
+      <w:pPr>
+        <w:pStyle w:val="Compact"/>
+        <w:numPr>
+          <w:ilvl w:val="0"/>
+          <w:numId w:val="12"/>
+        </w:numPr>
+      </w:pPr>
+      <w:r>
+        <w:t>Built automated data ingestion workflows extracting metadata and business glossary from MSList and Transactional Compass systems into Microsoft Purview using Python notebooks</w:t>
+      </w:r>
+    </w:p>
+    <w:p>
+      <w:pPr>
+        <w:pStyle w:val="Compact"/>
+        <w:numPr>
+          <w:ilvl w:val="0"/>
+          <w:numId w:val="12"/>
+        </w:numPr>
+      </w:pPr>
+      <w:r>
+        <w:t>Developed Purview-to-Alation synchronization pipeline ensuring bi-directional metadata flow and maintaining data consistency across 1000+ assets</w:t>
+      </w:r>
+    </w:p>
+    <w:p>
+      <w:pPr>
+        <w:pStyle w:val="Compact"/>
+        <w:numPr>
+          <w:ilvl w:val="0"/>
+          <w:numId w:val="12"/>
+        </w:numPr>
+      </w:pPr>
+      <w:r>
+        <w:t>Implemented Azure-native data pipelines leveraging Azure Data Factory, Synapse Analytics, and Fabric notebooks for scalable data processing</w:t>
+      </w:r>
+    </w:p>
+    <w:p>
+      <w:pPr>
+        <w:pStyle w:val="Compact"/>
+        <w:numPr>
+          <w:ilvl w:val="0"/>
+          <w:numId w:val="12"/>
+        </w:numPr>
+      </w:pPr>
+      <w:r>
+        <w:t>Established secure data infrastructure using Azure Key Vault for secrets management, Azure Blob Storage for staging data, and Storage Accounts with container-level access controls</w:t>
+      </w:r>
+    </w:p>
+    <w:p>
+      <w:pPr>
+        <w:pStyle w:val="Compact"/>
+        <w:numPr>
+          <w:ilvl w:val="0"/>
+          <w:numId w:val="12"/>
+        </w:numPr>
+      </w:pPr>
+      <w:r>
+        <w:t>Created data quality checks within Fabric notebooks validating data integrity during ingestion and transformation phases</w:t>
+      </w:r>
+    </w:p>
+    <w:p>
+      <w:pPr>
+        <w:pStyle w:val="Compact"/>
+        <w:numPr>
+          <w:ilvl w:val="0"/>
+          <w:numId w:val="12"/>
+        </w:numPr>
+      </w:pPr>
+      <w:r>
+        <w:t>Designed governance reporting dashboards in Power BI tracking metadata coverage, lineage completeness, and data quality metrics across pharmaceutical operations with interactive visualizations for stakeholder reporting</w:t>
+      </w:r>
+    </w:p>
+    <w:p>
+      <w:pPr>
+        <w:pStyle w:val="Compact"/>
+        <w:numPr>
+          <w:ilvl w:val="0"/>
+          <w:numId w:val="12"/>
+        </w:numPr>
+      </w:pPr>
+      <w:r>
+        <w:t>Technologies: Microsoft Fabric, Azure Data Factory, Microsoft Purview, Alation, Azure Blob Storage, Azure Key Vault, Power BI, Python, PySpark, Synapse Analytics</w:t>
       </w:r>
     </w:p>
     <w:p>
@@ -773,7 +849,7 @@
         <w:rPr>
           <w:noProof/>
         </w:rPr>
-        <w:pict w14:anchorId="2587AFD1">
+        <w:pict w14:anchorId="3024EF20">
           <v:rect id="_x0000_i1028" alt="" style="width:451.3pt;height:.05pt;mso-width-percent:0;mso-height-percent:0;mso-width-percent:0;mso-height-percent:0" o:hralign="center" o:hrstd="t" o:hr="t"/>
         </w:pict>
       </w:r>
@@ -782,10 +858,15 @@
       <w:pPr>
         <w:pStyle w:val="Heading2"/>
       </w:pPr>
-      <w:bookmarkStart w:id="9" w:name="key-achievements"/>
+      <w:bookmarkStart w:id="8" w:name="key-achievements"/>
+      <w:bookmarkEnd w:id="2"/>
       <w:bookmarkEnd w:id="3"/>
-      <w:bookmarkEnd w:id="4"/>
-      <w:bookmarkEnd w:id="8"/>
+      <w:bookmarkEnd w:id="7"/>
+    </w:p>
+    <w:p>
+      <w:pPr>
+        <w:pStyle w:val="Heading2"/>
+      </w:pPr>
       <w:r>
         <w:t>KEY ACHIEVEMENTS</w:t>
       </w:r>
@@ -793,6 +874,14 @@
     <w:p>
       <w:pPr>
         <w:pStyle w:val="Compact"/>
+      </w:pPr>
+      <w:r>
+        <w:t>Data Governance Excellence: Implemented enterprise-wide governance platform cataloging 1000+ data assets, improving data discovery by 70%</w:t>
+      </w:r>
+    </w:p>
+    <w:p>
+      <w:pPr>
+        <w:pStyle w:val="Compact"/>
         <w:numPr>
           <w:ilvl w:val="0"/>
           <w:numId w:val="7"/>
@@ -928,7 +1017,7 @@
         <w:rPr>
           <w:noProof/>
         </w:rPr>
-        <w:pict w14:anchorId="6449138F">
+        <w:pict w14:anchorId="0FBA7F18">
           <v:rect id="_x0000_i1027" alt="" style="width:451.3pt;height:.05pt;mso-width-percent:0;mso-height-percent:0;mso-width-percent:0;mso-height-percent:0" o:hralign="center" o:hrstd="t" o:hr="t"/>
         </w:pict>
       </w:r>
@@ -937,8 +1026,8 @@
       <w:pPr>
         <w:pStyle w:val="Heading2"/>
       </w:pPr>
-      <w:bookmarkStart w:id="10" w:name="technical-projects"/>
-      <w:bookmarkEnd w:id="9"/>
+      <w:bookmarkStart w:id="9" w:name="technical-projects"/>
+      <w:bookmarkEnd w:id="8"/>
       <w:r>
         <w:t>TECHNICAL PROJECTS</w:t>
       </w:r>
@@ -947,7 +1036,7 @@
       <w:pPr>
         <w:pStyle w:val="Heading3"/>
       </w:pPr>
-      <w:bookmarkStart w:id="11" w:name="batch-tracking-data-warehouse"/>
+      <w:bookmarkStart w:id="10" w:name="batch-tracking-data-warehouse"/>
       <w:r>
         <w:rPr>
           <w:b/>
@@ -1003,115 +1092,161 @@
       <w:pPr>
         <w:pStyle w:val="Heading3"/>
       </w:pPr>
-      <w:bookmarkStart w:id="12" w:name="graph-based-data-lineage"/>
+      <w:bookmarkStart w:id="11" w:name="graph-based-data-lineage"/>
+      <w:bookmarkEnd w:id="10"/>
+      <w:r>
+        <w:rPr>
+          <w:b/>
+          <w:bCs/>
+        </w:rPr>
+        <w:t>Graph-Based Data Lineage</w:t>
+      </w:r>
+    </w:p>
+    <w:p>
+      <w:pPr>
+        <w:pStyle w:val="Compact"/>
+        <w:numPr>
+          <w:ilvl w:val="0"/>
+          <w:numId w:val="9"/>
+        </w:numPr>
+      </w:pPr>
+      <w:r>
+        <w:t>Implemented Neo4j-based lineage tracking across 100+ tables and 50+ ETL jobs</w:t>
+      </w:r>
+    </w:p>
+    <w:p>
+      <w:pPr>
+        <w:pStyle w:val="Compact"/>
+        <w:numPr>
+          <w:ilvl w:val="0"/>
+          <w:numId w:val="9"/>
+        </w:numPr>
+      </w:pPr>
+      <w:r>
+        <w:t>Created visual lineage explorer for impact analysis and debugging</w:t>
+      </w:r>
+    </w:p>
+    <w:p>
+      <w:pPr>
+        <w:pStyle w:val="Compact"/>
+        <w:numPr>
+          <w:ilvl w:val="0"/>
+          <w:numId w:val="9"/>
+        </w:numPr>
+      </w:pPr>
+      <w:r>
+        <w:rPr>
+          <w:b/>
+          <w:bCs/>
+        </w:rPr>
+        <w:t>Impact</w:t>
+      </w:r>
+      <w:r>
+        <w:t>: Reduced data debugging time by 50%, improved compliance documentation</w:t>
+      </w:r>
+    </w:p>
+    <w:p>
+      <w:pPr>
+        <w:pStyle w:val="Heading3"/>
+      </w:pPr>
+      <w:bookmarkStart w:id="12" w:name="automated-data-quality-monitoring"/>
       <w:bookmarkEnd w:id="11"/>
       <w:r>
         <w:rPr>
           <w:b/>
           <w:bCs/>
         </w:rPr>
-        <w:t>Graph-Based Data Lineage</w:t>
-      </w:r>
-    </w:p>
-    <w:p>
-      <w:pPr>
-        <w:pStyle w:val="Compact"/>
-        <w:numPr>
-          <w:ilvl w:val="0"/>
-          <w:numId w:val="9"/>
-        </w:numPr>
-      </w:pPr>
-      <w:r>
-        <w:t>Implemented Neo4j-based lineage tracking across 100+ tables and 50+ ETL jobs</w:t>
-      </w:r>
-    </w:p>
-    <w:p>
-      <w:pPr>
-        <w:pStyle w:val="Compact"/>
-        <w:numPr>
-          <w:ilvl w:val="0"/>
-          <w:numId w:val="9"/>
-        </w:numPr>
-      </w:pPr>
-      <w:r>
-        <w:t>Created visual lineage explorer for impact analysis and debugging</w:t>
-      </w:r>
-    </w:p>
-    <w:p>
-      <w:pPr>
-        <w:pStyle w:val="Compact"/>
-        <w:numPr>
-          <w:ilvl w:val="0"/>
-          <w:numId w:val="9"/>
-        </w:numPr>
-      </w:pPr>
-      <w:r>
-        <w:rPr>
-          <w:b/>
-          <w:bCs/>
-        </w:rPr>
+        <w:t>Automated Data Quality Monitoring</w:t>
+      </w:r>
+    </w:p>
+    <w:p>
+      <w:pPr>
+        <w:pStyle w:val="Compact"/>
+        <w:numPr>
+          <w:ilvl w:val="0"/>
+          <w:numId w:val="10"/>
+        </w:numPr>
+      </w:pPr>
+      <w:r>
+        <w:t>Developed comprehensive alert system with 25+ validation checks</w:t>
+      </w:r>
+    </w:p>
+    <w:p>
+      <w:pPr>
+        <w:pStyle w:val="Compact"/>
+        <w:numPr>
+          <w:ilvl w:val="0"/>
+          <w:numId w:val="10"/>
+        </w:numPr>
+      </w:pPr>
+      <w:r>
+        <w:t>Implemented email notifications with HTML-formatted issue summaries</w:t>
+      </w:r>
+    </w:p>
+    <w:p/>
+    <w:p>
+      <w:pPr>
+        <w:pStyle w:val="Heading3"/>
+      </w:pPr>
+      <w:r>
         <w:lastRenderedPageBreak/>
-        <w:t>Impact</w:t>
-      </w:r>
-      <w:r>
-        <w:t>: Reduced data debugging time by 50%, improved compliance documentation</w:t>
-      </w:r>
-    </w:p>
-    <w:p>
-      <w:pPr>
-        <w:pStyle w:val="Heading3"/>
-      </w:pPr>
-      <w:bookmarkStart w:id="13" w:name="automated-data-quality-monitoring"/>
-      <w:bookmarkEnd w:id="12"/>
-      <w:r>
-        <w:rPr>
-          <w:b/>
-          <w:bCs/>
-        </w:rPr>
-        <w:t>Automated Data Quality Monitoring</w:t>
-      </w:r>
-    </w:p>
-    <w:p>
-      <w:pPr>
-        <w:pStyle w:val="Compact"/>
-        <w:numPr>
-          <w:ilvl w:val="0"/>
-          <w:numId w:val="10"/>
-        </w:numPr>
-      </w:pPr>
-      <w:r>
-        <w:t>Developed comprehensive alert system with 25+ validation checks</w:t>
-      </w:r>
-    </w:p>
-    <w:p>
-      <w:pPr>
-        <w:pStyle w:val="Compact"/>
-        <w:numPr>
-          <w:ilvl w:val="0"/>
-          <w:numId w:val="10"/>
-        </w:numPr>
-      </w:pPr>
-      <w:r>
-        <w:t>Implemented email notifications with HTML-formatted issue summaries</w:t>
-      </w:r>
-    </w:p>
-    <w:p>
-      <w:pPr>
-        <w:pStyle w:val="Compact"/>
-        <w:numPr>
-          <w:ilvl w:val="0"/>
-          <w:numId w:val="10"/>
-        </w:numPr>
-      </w:pPr>
-      <w:r>
-        <w:rPr>
-          <w:b/>
-          <w:bCs/>
-        </w:rPr>
-        <w:t>Impact</w:t>
-      </w:r>
-      <w:r>
-        <w:t>: 40% reduction in data quality incidents, 3-hour improvement in detection time</w:t>
+        <w:t>Enterprise Data Governance Platform - Microsoft Fabric &amp; Purview</w:t>
+      </w:r>
+    </w:p>
+    <w:p>
+      <w:pPr>
+        <w:pStyle w:val="Compact"/>
+      </w:pPr>
+      <w:r>
+        <w:t>Built end-to-end data governance pipeline integrating MSList and Transactional Compass to Microsoft Purview, then syncing to Alation</w:t>
+      </w:r>
+    </w:p>
+    <w:p>
+      <w:pPr>
+        <w:pStyle w:val="Compact"/>
+        <w:numPr>
+          <w:ilvl w:val="0"/>
+          <w:numId w:val="13"/>
+        </w:numPr>
+      </w:pPr>
+      <w:r>
+        <w:t>Implemented automated metadata extraction using Microsoft Fabric notebooks and Azure services</w:t>
+      </w:r>
+    </w:p>
+    <w:p>
+      <w:pPr>
+        <w:pStyle w:val="Compact"/>
+        <w:numPr>
+          <w:ilvl w:val="0"/>
+          <w:numId w:val="13"/>
+        </w:numPr>
+      </w:pPr>
+      <w:r>
+        <w:t>Orchestrated data pipelines using Azure Data Factory with secure Azure Key Vault integration</w:t>
+      </w:r>
+    </w:p>
+    <w:p>
+      <w:pPr>
+        <w:pStyle w:val="Compact"/>
+        <w:numPr>
+          <w:ilvl w:val="0"/>
+          <w:numId w:val="13"/>
+        </w:numPr>
+      </w:pPr>
+      <w:r>
+        <w:t>Developed interactive Power BI dashboards for governance metrics visualization and executive reporting</w:t>
+      </w:r>
+    </w:p>
+    <w:p>
+      <w:pPr>
+        <w:pStyle w:val="Compact"/>
+        <w:numPr>
+          <w:ilvl w:val="0"/>
+          <w:numId w:val="13"/>
+        </w:numPr>
+      </w:pPr>
+      <w:r>
+        <w:t>Impact: Centralized data catalog for 1000+ data assets, improved data discovery by 70%, reduced compliance audit time by 50%</w:t>
       </w:r>
     </w:p>
     <w:p>
@@ -1119,7 +1254,7 @@
         <w:rPr>
           <w:noProof/>
         </w:rPr>
-        <w:pict w14:anchorId="4FB8D455">
+        <w:pict w14:anchorId="7B7E58D0">
           <v:rect id="_x0000_i1026" alt="" style="width:451.3pt;height:.05pt;mso-width-percent:0;mso-height-percent:0;mso-width-percent:0;mso-height-percent:0" o:hralign="center" o:hrstd="t" o:hr="t"/>
         </w:pict>
       </w:r>
@@ -1128,9 +1263,9 @@
       <w:pPr>
         <w:pStyle w:val="Heading2"/>
       </w:pPr>
-      <w:bookmarkStart w:id="14" w:name="certifications"/>
-      <w:bookmarkEnd w:id="10"/>
-      <w:bookmarkEnd w:id="13"/>
+      <w:bookmarkStart w:id="13" w:name="certifications"/>
+      <w:bookmarkEnd w:id="9"/>
+      <w:bookmarkEnd w:id="12"/>
       <w:r>
         <w:t>CERTIFICATIONS</w:t>
       </w:r>
@@ -1200,28 +1335,63 @@
         <w:rPr>
           <w:noProof/>
         </w:rPr>
-        <w:pict w14:anchorId="1E04159B">
+        <w:pict w14:anchorId="4DB570C6">
           <v:rect id="_x0000_i1025" alt="" style="width:451.3pt;height:.05pt;mso-width-percent:0;mso-height-percent:0;mso-width-percent:0;mso-height-percent:0" o:hralign="center" o:hrstd="t" o:hr="t"/>
         </w:pict>
       </w:r>
     </w:p>
+    <w:bookmarkEnd w:id="13"/>
     <w:p>
       <w:pPr>
         <w:pStyle w:val="Heading2"/>
       </w:pPr>
-      <w:bookmarkStart w:id="15" w:name="technical-skills"/>
+      <w:r>
+        <w:t>TECHNICAL SKILLS</w:t>
+      </w:r>
+    </w:p>
+    <w:p>
+      <w:pPr>
+        <w:pStyle w:val="Heading3"/>
+      </w:pPr>
+      <w:bookmarkStart w:id="14" w:name="programming-scripting"/>
+      <w:r>
+        <w:t>Programming &amp; Scripting</w:t>
+      </w:r>
+    </w:p>
+    <w:p>
+      <w:pPr>
+        <w:pStyle w:val="FirstParagraph"/>
+      </w:pPr>
+      <w:r>
+        <w:t>Python (Expert), SQL (Expert), Cypher, Bash, PySpark</w:t>
+      </w:r>
+    </w:p>
+    <w:p>
+      <w:pPr>
+        <w:pStyle w:val="Heading3"/>
+      </w:pPr>
+      <w:bookmarkStart w:id="15" w:name="databases-data-warehouses"/>
       <w:bookmarkEnd w:id="14"/>
       <w:r>
-        <w:t>TECHNICAL SKILLS</w:t>
+        <w:t>Databases &amp; Data Warehouses</w:t>
+      </w:r>
+    </w:p>
+    <w:p>
+      <w:pPr>
+        <w:pStyle w:val="FirstParagraph"/>
+      </w:pPr>
+      <w:r>
+        <w:t>PostgreSQL, Snowflake, Neo4j, Oracle, SQL Server, Redshift, pgvector</w:t>
       </w:r>
     </w:p>
     <w:p>
       <w:pPr>
         <w:pStyle w:val="Heading3"/>
       </w:pPr>
-      <w:bookmarkStart w:id="16" w:name="programming-scripting"/>
-      <w:r>
-        <w:t>Programming &amp; Scripting</w:t>
+      <w:bookmarkStart w:id="16" w:name="etl-orchestration"/>
+      <w:bookmarkEnd w:id="15"/>
+      <w:r>
+        <w:t>ETL &amp; Orchestration</w:t>
       </w:r>
     </w:p>
     <w:p>
@@ -1229,17 +1399,17 @@
         <w:pStyle w:val="FirstParagraph"/>
       </w:pPr>
       <w:r>
-        <w:t>Python (Expert), SQL (Expert), Cypher, Bash, PySpark</w:t>
+        <w:t>Apache Airflow, dbt, Custom Python ETL frameworks, Pandas, SQLAlchemy</w:t>
       </w:r>
     </w:p>
     <w:p>
       <w:pPr>
         <w:pStyle w:val="Heading3"/>
       </w:pPr>
-      <w:bookmarkStart w:id="17" w:name="databases-data-warehouses"/>
+      <w:bookmarkStart w:id="17" w:name="cloud-infrastructure"/>
       <w:bookmarkEnd w:id="16"/>
       <w:r>
-        <w:t>Databases &amp; Data Warehouses</w:t>
+        <w:t>Cloud &amp; Infrastructure</w:t>
       </w:r>
     </w:p>
     <w:p>
@@ -1247,17 +1417,17 @@
         <w:pStyle w:val="FirstParagraph"/>
       </w:pPr>
       <w:r>
-        <w:t>PostgreSQL, Snowflake, Neo4j, Oracle, SQL Server, Redshift, pgvector</w:t>
+        <w:t>AWS (S3, ECS, RDS, Lambda, CloudWatch), Azure (Data Factory, Blob Storage, Key Vault, Synapse Analytics), Microsoft Fabric, Microsoft Purview, Docker, Kubernetes, Terraform</w:t>
       </w:r>
     </w:p>
     <w:p>
       <w:pPr>
         <w:pStyle w:val="Heading3"/>
       </w:pPr>
-      <w:bookmarkStart w:id="18" w:name="etl-orchestration"/>
+      <w:bookmarkStart w:id="18" w:name="data-quality-testing"/>
       <w:bookmarkEnd w:id="17"/>
       <w:r>
-        <w:t>ETL &amp; Orchestration</w:t>
+        <w:t>Data Quality &amp; Testing</w:t>
       </w:r>
     </w:p>
     <w:p>
@@ -1265,17 +1435,18 @@
         <w:pStyle w:val="FirstParagraph"/>
       </w:pPr>
       <w:r>
-        <w:t>Apache Airflow, dbt, Custom Python ETL frameworks, Pandas, SQLAlchemy</w:t>
+        <w:t>Great Expectations, Custom validation frameworks, pytest, Data profiling tools</w:t>
       </w:r>
     </w:p>
     <w:p>
       <w:pPr>
         <w:pStyle w:val="Heading3"/>
       </w:pPr>
-      <w:bookmarkStart w:id="19" w:name="cloud-infrastructure"/>
+      <w:bookmarkStart w:id="19" w:name="version-control-cicd"/>
       <w:bookmarkEnd w:id="18"/>
       <w:r>
-        <w:t>Cloud &amp; Infrastructure</w:t>
+        <w:lastRenderedPageBreak/>
+        <w:t>Version Control &amp; CI/CD</w:t>
       </w:r>
     </w:p>
     <w:p>
@@ -1283,17 +1454,17 @@
         <w:pStyle w:val="FirstParagraph"/>
       </w:pPr>
       <w:r>
-        <w:t>AWS (S3, ECS, RDS, Lambda, CloudWatch), Docker, Kubernetes, Terraform</w:t>
+        <w:t>Git, GitHub, Jenkins, GitLab CI, Docker Hub</w:t>
       </w:r>
     </w:p>
     <w:p>
       <w:pPr>
         <w:pStyle w:val="Heading3"/>
       </w:pPr>
-      <w:bookmarkStart w:id="20" w:name="data-quality-testing"/>
+      <w:bookmarkStart w:id="20" w:name="visualization-monitoring"/>
       <w:bookmarkEnd w:id="19"/>
       <w:r>
-        <w:t>Data Quality &amp; Testing</w:t>
+        <w:t>Visualization &amp; Monitoring</w:t>
       </w:r>
     </w:p>
     <w:p>
@@ -1301,17 +1472,16 @@
         <w:pStyle w:val="FirstParagraph"/>
       </w:pPr>
       <w:r>
-        <w:t>Great Expectations, Custom validation frameworks, pytest, Data profiling tools</w:t>
-      </w:r>
-    </w:p>
+        <w:t>Tableau, Power BI, Grafana, CloudWatch, Custom dashboards</w:t>
+      </w:r>
+    </w:p>
+    <w:bookmarkEnd w:id="20"/>
     <w:p>
       <w:pPr>
         <w:pStyle w:val="Heading3"/>
       </w:pPr>
-      <w:bookmarkStart w:id="21" w:name="version-control-cicd"/>
-      <w:bookmarkEnd w:id="20"/>
-      <w:r>
-        <w:t>Version Control &amp; CI/CD</w:t>
+      <w:r>
+        <w:t>Additional Tools</w:t>
       </w:r>
     </w:p>
     <w:p>
@@ -1319,48 +1489,14 @@
         <w:pStyle w:val="FirstParagraph"/>
       </w:pPr>
       <w:r>
-        <w:t>Git, GitHub, Jenkins, GitLab CI, Docker Hub</w:t>
-      </w:r>
-    </w:p>
-    <w:p>
-      <w:pPr>
-        <w:pStyle w:val="Heading3"/>
-      </w:pPr>
-      <w:bookmarkStart w:id="22" w:name="visualization-monitoring"/>
-      <w:bookmarkEnd w:id="21"/>
-      <w:r>
-        <w:lastRenderedPageBreak/>
-        <w:t>Visualization &amp; Monitoring</w:t>
-      </w:r>
-    </w:p>
-    <w:p>
-      <w:pPr>
-        <w:pStyle w:val="FirstParagraph"/>
-      </w:pPr>
-      <w:r>
-        <w:t>Tableau, Power BI, Grafana, CloudWatch, Custom dashboards</w:t>
-      </w:r>
-    </w:p>
-    <w:p>
-      <w:pPr>
-        <w:pStyle w:val="Heading3"/>
-      </w:pPr>
-      <w:bookmarkStart w:id="23" w:name="additional-tools"/>
-      <w:bookmarkEnd w:id="22"/>
-      <w:r>
-        <w:t>Additional Tools</w:t>
-      </w:r>
-    </w:p>
-    <w:p>
-      <w:pPr>
-        <w:pStyle w:val="FirstParagraph"/>
-      </w:pPr>
-      <w:r>
         <w:t>Jupyter Notebooks, VS Code, DBeaver, pgAdmin, Neo4j Browser, Postman</w:t>
       </w:r>
-      <w:bookmarkEnd w:id="0"/>
-      <w:bookmarkEnd w:id="15"/>
-      <w:bookmarkEnd w:id="23"/>
+      <w:r>
+        <w:t xml:space="preserve">, </w:t>
+      </w:r>
+      <w:r>
+        <w:t>Alation, Microsoft Fabric Notebooks</w:t>
+      </w:r>
     </w:p>
     <w:sectPr>
       <w:footnotePr>
@@ -1554,6 +1690,232 @@
       </w:pPr>
       <w:rPr>
         <w:rFonts w:ascii="Wingdings" w:hAnsi="Wingdings" w:cs="Wingdings" w:hint="default"/>
+      </w:rPr>
+    </w:lvl>
+  </w:abstractNum>
+  <w:abstractNum w:abstractNumId="2" w15:restartNumberingAfterBreak="0">
+    <w:nsid w:val="1A305B35"/>
+    <w:multiLevelType w:val="hybridMultilevel"/>
+    <w:tmpl w:val="C96A9BC0"/>
+    <w:lvl w:ilvl="0" w:tplc="08090001">
+      <w:start w:val="1"/>
+      <w:numFmt w:val="bullet"/>
+      <w:lvlText w:val=""/>
+      <w:lvlJc w:val="left"/>
+      <w:pPr>
+        <w:ind w:left="720" w:hanging="360"/>
+      </w:pPr>
+      <w:rPr>
+        <w:rFonts w:ascii="Symbol" w:hAnsi="Symbol" w:hint="default"/>
+      </w:rPr>
+    </w:lvl>
+    <w:lvl w:ilvl="1" w:tplc="08090003" w:tentative="1">
+      <w:start w:val="1"/>
+      <w:numFmt w:val="bullet"/>
+      <w:lvlText w:val="o"/>
+      <w:lvlJc w:val="left"/>
+      <w:pPr>
+        <w:ind w:left="1440" w:hanging="360"/>
+      </w:pPr>
+      <w:rPr>
+        <w:rFonts w:ascii="Courier New" w:hAnsi="Courier New" w:cs="Courier New" w:hint="default"/>
+      </w:rPr>
+    </w:lvl>
+    <w:lvl w:ilvl="2" w:tplc="08090005" w:tentative="1">
+      <w:start w:val="1"/>
+      <w:numFmt w:val="bullet"/>
+      <w:lvlText w:val=""/>
+      <w:lvlJc w:val="left"/>
+      <w:pPr>
+        <w:ind w:left="2160" w:hanging="360"/>
+      </w:pPr>
+      <w:rPr>
+        <w:rFonts w:ascii="Wingdings" w:hAnsi="Wingdings" w:hint="default"/>
+      </w:rPr>
+    </w:lvl>
+    <w:lvl w:ilvl="3" w:tplc="08090001" w:tentative="1">
+      <w:start w:val="1"/>
+      <w:numFmt w:val="bullet"/>
+      <w:lvlText w:val=""/>
+      <w:lvlJc w:val="left"/>
+      <w:pPr>
+        <w:ind w:left="2880" w:hanging="360"/>
+      </w:pPr>
+      <w:rPr>
+        <w:rFonts w:ascii="Symbol" w:hAnsi="Symbol" w:hint="default"/>
+      </w:rPr>
+    </w:lvl>
+    <w:lvl w:ilvl="4" w:tplc="08090003" w:tentative="1">
+      <w:start w:val="1"/>
+      <w:numFmt w:val="bullet"/>
+      <w:lvlText w:val="o"/>
+      <w:lvlJc w:val="left"/>
+      <w:pPr>
+        <w:ind w:left="3600" w:hanging="360"/>
+      </w:pPr>
+      <w:rPr>
+        <w:rFonts w:ascii="Courier New" w:hAnsi="Courier New" w:cs="Courier New" w:hint="default"/>
+      </w:rPr>
+    </w:lvl>
+    <w:lvl w:ilvl="5" w:tplc="08090005" w:tentative="1">
+      <w:start w:val="1"/>
+      <w:numFmt w:val="bullet"/>
+      <w:lvlText w:val=""/>
+      <w:lvlJc w:val="left"/>
+      <w:pPr>
+        <w:ind w:left="4320" w:hanging="360"/>
+      </w:pPr>
+      <w:rPr>
+        <w:rFonts w:ascii="Wingdings" w:hAnsi="Wingdings" w:hint="default"/>
+      </w:rPr>
+    </w:lvl>
+    <w:lvl w:ilvl="6" w:tplc="08090001" w:tentative="1">
+      <w:start w:val="1"/>
+      <w:numFmt w:val="bullet"/>
+      <w:lvlText w:val=""/>
+      <w:lvlJc w:val="left"/>
+      <w:pPr>
+        <w:ind w:left="5040" w:hanging="360"/>
+      </w:pPr>
+      <w:rPr>
+        <w:rFonts w:ascii="Symbol" w:hAnsi="Symbol" w:hint="default"/>
+      </w:rPr>
+    </w:lvl>
+    <w:lvl w:ilvl="7" w:tplc="08090003" w:tentative="1">
+      <w:start w:val="1"/>
+      <w:numFmt w:val="bullet"/>
+      <w:lvlText w:val="o"/>
+      <w:lvlJc w:val="left"/>
+      <w:pPr>
+        <w:ind w:left="5760" w:hanging="360"/>
+      </w:pPr>
+      <w:rPr>
+        <w:rFonts w:ascii="Courier New" w:hAnsi="Courier New" w:cs="Courier New" w:hint="default"/>
+      </w:rPr>
+    </w:lvl>
+    <w:lvl w:ilvl="8" w:tplc="08090005" w:tentative="1">
+      <w:start w:val="1"/>
+      <w:numFmt w:val="bullet"/>
+      <w:lvlText w:val=""/>
+      <w:lvlJc w:val="left"/>
+      <w:pPr>
+        <w:ind w:left="6480" w:hanging="360"/>
+      </w:pPr>
+      <w:rPr>
+        <w:rFonts w:ascii="Wingdings" w:hAnsi="Wingdings" w:hint="default"/>
+      </w:rPr>
+    </w:lvl>
+  </w:abstractNum>
+  <w:abstractNum w:abstractNumId="3" w15:restartNumberingAfterBreak="0">
+    <w:nsid w:val="4D851A2E"/>
+    <w:multiLevelType w:val="hybridMultilevel"/>
+    <w:tmpl w:val="E8A81EFA"/>
+    <w:lvl w:ilvl="0" w:tplc="08090001">
+      <w:start w:val="1"/>
+      <w:numFmt w:val="bullet"/>
+      <w:lvlText w:val=""/>
+      <w:lvlJc w:val="left"/>
+      <w:pPr>
+        <w:ind w:left="720" w:hanging="360"/>
+      </w:pPr>
+      <w:rPr>
+        <w:rFonts w:ascii="Symbol" w:hAnsi="Symbol" w:hint="default"/>
+      </w:rPr>
+    </w:lvl>
+    <w:lvl w:ilvl="1" w:tplc="08090003" w:tentative="1">
+      <w:start w:val="1"/>
+      <w:numFmt w:val="bullet"/>
+      <w:lvlText w:val="o"/>
+      <w:lvlJc w:val="left"/>
+      <w:pPr>
+        <w:ind w:left="1440" w:hanging="360"/>
+      </w:pPr>
+      <w:rPr>
+        <w:rFonts w:ascii="Courier New" w:hAnsi="Courier New" w:cs="Courier New" w:hint="default"/>
+      </w:rPr>
+    </w:lvl>
+    <w:lvl w:ilvl="2" w:tplc="08090005" w:tentative="1">
+      <w:start w:val="1"/>
+      <w:numFmt w:val="bullet"/>
+      <w:lvlText w:val=""/>
+      <w:lvlJc w:val="left"/>
+      <w:pPr>
+        <w:ind w:left="2160" w:hanging="360"/>
+      </w:pPr>
+      <w:rPr>
+        <w:rFonts w:ascii="Wingdings" w:hAnsi="Wingdings" w:hint="default"/>
+      </w:rPr>
+    </w:lvl>
+    <w:lvl w:ilvl="3" w:tplc="08090001" w:tentative="1">
+      <w:start w:val="1"/>
+      <w:numFmt w:val="bullet"/>
+      <w:lvlText w:val=""/>
+      <w:lvlJc w:val="left"/>
+      <w:pPr>
+        <w:ind w:left="2880" w:hanging="360"/>
+      </w:pPr>
+      <w:rPr>
+        <w:rFonts w:ascii="Symbol" w:hAnsi="Symbol" w:hint="default"/>
+      </w:rPr>
+    </w:lvl>
+    <w:lvl w:ilvl="4" w:tplc="08090003" w:tentative="1">
+      <w:start w:val="1"/>
+      <w:numFmt w:val="bullet"/>
+      <w:lvlText w:val="o"/>
+      <w:lvlJc w:val="left"/>
+      <w:pPr>
+        <w:ind w:left="3600" w:hanging="360"/>
+      </w:pPr>
+      <w:rPr>
+        <w:rFonts w:ascii="Courier New" w:hAnsi="Courier New" w:cs="Courier New" w:hint="default"/>
+      </w:rPr>
+    </w:lvl>
+    <w:lvl w:ilvl="5" w:tplc="08090005" w:tentative="1">
+      <w:start w:val="1"/>
+      <w:numFmt w:val="bullet"/>
+      <w:lvlText w:val=""/>
+      <w:lvlJc w:val="left"/>
+      <w:pPr>
+        <w:ind w:left="4320" w:hanging="360"/>
+      </w:pPr>
+      <w:rPr>
+        <w:rFonts w:ascii="Wingdings" w:hAnsi="Wingdings" w:hint="default"/>
+      </w:rPr>
+    </w:lvl>
+    <w:lvl w:ilvl="6" w:tplc="08090001" w:tentative="1">
+      <w:start w:val="1"/>
+      <w:numFmt w:val="bullet"/>
+      <w:lvlText w:val=""/>
+      <w:lvlJc w:val="left"/>
+      <w:pPr>
+        <w:ind w:left="5040" w:hanging="360"/>
+      </w:pPr>
+      <w:rPr>
+        <w:rFonts w:ascii="Symbol" w:hAnsi="Symbol" w:hint="default"/>
+      </w:rPr>
+    </w:lvl>
+    <w:lvl w:ilvl="7" w:tplc="08090003" w:tentative="1">
+      <w:start w:val="1"/>
+      <w:numFmt w:val="bullet"/>
+      <w:lvlText w:val="o"/>
+      <w:lvlJc w:val="left"/>
+      <w:pPr>
+        <w:ind w:left="5760" w:hanging="360"/>
+      </w:pPr>
+      <w:rPr>
+        <w:rFonts w:ascii="Courier New" w:hAnsi="Courier New" w:cs="Courier New" w:hint="default"/>
+      </w:rPr>
+    </w:lvl>
+    <w:lvl w:ilvl="8" w:tplc="08090005" w:tentative="1">
+      <w:start w:val="1"/>
+      <w:numFmt w:val="bullet"/>
+      <w:lvlText w:val=""/>
+      <w:lvlJc w:val="left"/>
+      <w:pPr>
+        <w:ind w:left="6480" w:hanging="360"/>
+      </w:pPr>
+      <w:rPr>
+        <w:rFonts w:ascii="Wingdings" w:hAnsi="Wingdings" w:hint="default"/>
       </w:rPr>
     </w:lvl>
   </w:abstractNum>
@@ -1589,6 +1951,12 @@
   </w:num>
   <w:num w:numId="11" w16cid:durableId="116149390">
     <w:abstractNumId w:val="1"/>
+  </w:num>
+  <w:num w:numId="12" w16cid:durableId="422260162">
+    <w:abstractNumId w:val="2"/>
+  </w:num>
+  <w:num w:numId="13" w16cid:durableId="2126804801">
+    <w:abstractNumId w:val="3"/>
   </w:num>
 </w:numbering>
 </file>

</xml_diff>